<commit_message>
can almost load a mesh now.
</commit_message>
<xml_diff>
--- a/Goals+Documentation.docx
+++ b/Goals+Documentation.docx
@@ -164,6 +164,12 @@
       </w:r>
     </w:p>
     <w:p>
+      <w:r>
+        <w:t>Sort and Sweep algorithm.</w:t>
+      </w:r>
+    </w:p>
+    <w:p/>
+    <w:p>
       <w:pPr>
         <w:pStyle w:val="Heading1"/>
       </w:pPr>
@@ -249,6 +255,7 @@
     </w:p>
     <w:p>
       <w:r>
+        <w:lastRenderedPageBreak/>
         <w:t>Abstract class.</w:t>
       </w:r>
       <w:r>
@@ -256,6 +263,11 @@
       </w:r>
     </w:p>
     <w:p>
+      <w:r>
+        <w:t>Item//Actor</w:t>
+      </w:r>
+    </w:p>
+    <w:p>
       <w:pPr>
         <w:rPr>
           <w:b/>
@@ -269,10 +281,25 @@
         </w:rPr>
         <w:t>Pawn</w:t>
       </w:r>
-    </w:p>
-    <w:p>
-      <w:r>
-        <w:lastRenderedPageBreak/>
+      <w:r>
+        <w:rPr>
+          <w:b/>
+          <w:bCs/>
+        </w:rPr>
+        <w:t xml:space="preserve"> </w:t>
+      </w:r>
+      <w:proofErr w:type="spellStart"/>
+      <w:r>
+        <w:rPr>
+          <w:b/>
+          <w:bCs/>
+        </w:rPr>
+        <w:t>DynamicItem</w:t>
+      </w:r>
+      <w:proofErr w:type="spellEnd"/>
+    </w:p>
+    <w:p>
+      <w:r>
         <w:t>An actor that can move around.</w:t>
       </w:r>
     </w:p>
@@ -317,6 +344,28 @@
       </w:r>
     </w:p>
     <w:p>
+      <w:r>
+        <w:t>Light</w:t>
+      </w:r>
+    </w:p>
+    <w:p>
+      <w:r>
+        <w:t>Camera</w:t>
+      </w:r>
+    </w:p>
+    <w:p>
+      <w:r>
+        <w:t>Mesh</w:t>
+      </w:r>
+    </w:p>
+    <w:p>
+      <w:proofErr w:type="spellStart"/>
+      <w:r>
+        <w:t>SkeletonMesh</w:t>
+      </w:r>
+      <w:proofErr w:type="spellEnd"/>
+    </w:p>
+    <w:p>
       <w:pPr>
         <w:rPr>
           <w:b/>
@@ -340,7 +389,6 @@
         <w:t xml:space="preserve"> </w:t>
       </w:r>
       <w:proofErr w:type="spellStart"/>
-      <w:proofErr w:type="gramStart"/>
       <w:r>
         <w:rPr>
           <w:b/>
@@ -356,7 +404,6 @@
         </w:rPr>
         <w:t>;</w:t>
       </w:r>
-      <w:proofErr w:type="gramEnd"/>
     </w:p>
     <w:p>
       <w:r>
@@ -394,7 +441,6 @@
         <w:t xml:space="preserve"> </w:t>
       </w:r>
       <w:proofErr w:type="spellStart"/>
-      <w:proofErr w:type="gramStart"/>
       <w:r>
         <w:rPr>
           <w:b/>
@@ -410,7 +456,6 @@
         </w:rPr>
         <w:t>;</w:t>
       </w:r>
-      <w:proofErr w:type="gramEnd"/>
     </w:p>
     <w:p>
       <w:r>
@@ -448,7 +493,6 @@
         <w:t xml:space="preserve"> </w:t>
       </w:r>
       <w:proofErr w:type="spellStart"/>
-      <w:proofErr w:type="gramStart"/>
       <w:r>
         <w:rPr>
           <w:b/>
@@ -464,7 +508,6 @@
         </w:rPr>
         <w:t>;</w:t>
       </w:r>
-      <w:proofErr w:type="gramEnd"/>
     </w:p>
     <w:p>
       <w:pPr>
@@ -508,7 +551,6 @@
         <w:t xml:space="preserve"> </w:t>
       </w:r>
       <w:proofErr w:type="spellStart"/>
-      <w:proofErr w:type="gramStart"/>
       <w:r>
         <w:rPr>
           <w:b/>
@@ -524,7 +566,6 @@
         </w:rPr>
         <w:t>;</w:t>
       </w:r>
-      <w:proofErr w:type="gramEnd"/>
     </w:p>
     <w:p>
       <w:pPr>
@@ -565,7 +606,6 @@
         <w:t xml:space="preserve"> </w:t>
       </w:r>
       <w:proofErr w:type="spellStart"/>
-      <w:proofErr w:type="gramStart"/>
       <w:r>
         <w:rPr>
           <w:b/>
@@ -579,9 +619,77 @@
           <w:b/>
           <w:bCs/>
         </w:rPr>
+        <w:t xml:space="preserve">; </w:t>
+      </w:r>
+    </w:p>
+    <w:p>
+      <w:r>
+        <w:t>Try to keep things in pools.</w:t>
+      </w:r>
+    </w:p>
+    <w:p>
+      <w:pPr>
+        <w:rPr>
+          <w:b/>
+          <w:bCs/>
+        </w:rPr>
+      </w:pPr>
+      <w:proofErr w:type="spellStart"/>
+      <w:r>
+        <w:rPr>
+          <w:b/>
+          <w:bCs/>
+        </w:rPr>
+        <w:t>FileSystemManager</w:t>
+      </w:r>
+      <w:proofErr w:type="spellEnd"/>
+      <w:r>
+        <w:rPr>
+          <w:b/>
+          <w:bCs/>
+        </w:rPr>
+        <w:t xml:space="preserve"> </w:t>
+      </w:r>
+      <w:proofErr w:type="spellStart"/>
+      <w:r>
+        <w:rPr>
+          <w:b/>
+          <w:bCs/>
+        </w:rPr>
+        <w:t>gFileSystemManager</w:t>
+      </w:r>
+      <w:proofErr w:type="spellEnd"/>
+      <w:r>
+        <w:rPr>
+          <w:b/>
+          <w:bCs/>
+        </w:rPr>
         <w:t>;</w:t>
       </w:r>
-      <w:proofErr w:type="gramEnd"/>
+    </w:p>
+    <w:p>
+      <w:pPr>
+        <w:rPr>
+          <w:b/>
+          <w:bCs/>
+        </w:rPr>
+      </w:pPr>
+      <w:proofErr w:type="spellStart"/>
+      <w:r>
+        <w:rPr>
+          <w:b/>
+          <w:bCs/>
+        </w:rPr>
+        <w:t>Scene</w:t>
+      </w:r>
+      <w:r>
+        <w:rPr>
+          <w:b/>
+          <w:bCs/>
+        </w:rPr>
+        <w:t>Manager</w:t>
+      </w:r>
+      <w:proofErr w:type="spellEnd"/>
       <w:r>
         <w:rPr>
           <w:b/>
@@ -589,37 +697,7 @@
         </w:rPr>
         <w:t xml:space="preserve"> </w:t>
       </w:r>
-    </w:p>
-    <w:p>
-      <w:r>
-        <w:t>Try to keep things in pools.</w:t>
-      </w:r>
-    </w:p>
-    <w:p>
-      <w:pPr>
-        <w:rPr>
-          <w:b/>
-          <w:bCs/>
-        </w:rPr>
-      </w:pPr>
-      <w:proofErr w:type="spellStart"/>
-      <w:r>
-        <w:rPr>
-          <w:b/>
-          <w:bCs/>
-        </w:rPr>
-        <w:t>FileSystemManager</w:t>
-      </w:r>
-      <w:proofErr w:type="spellEnd"/>
-      <w:r>
-        <w:rPr>
-          <w:b/>
-          <w:bCs/>
-        </w:rPr>
-        <w:t xml:space="preserve"> </w:t>
-      </w:r>
-      <w:proofErr w:type="spellStart"/>
-      <w:proofErr w:type="gramStart"/>
+      <w:proofErr w:type="spellStart"/>
       <w:r>
         <w:rPr>
           <w:b/>
@@ -635,56 +713,6 @@
         </w:rPr>
         <w:t>;</w:t>
       </w:r>
-      <w:proofErr w:type="gramEnd"/>
-    </w:p>
-    <w:p>
-      <w:pPr>
-        <w:rPr>
-          <w:b/>
-          <w:bCs/>
-        </w:rPr>
-      </w:pPr>
-      <w:proofErr w:type="spellStart"/>
-      <w:r>
-        <w:rPr>
-          <w:b/>
-          <w:bCs/>
-        </w:rPr>
-        <w:t>Scene</w:t>
-      </w:r>
-      <w:r>
-        <w:rPr>
-          <w:b/>
-          <w:bCs/>
-        </w:rPr>
-        <w:t>Manager</w:t>
-      </w:r>
-      <w:proofErr w:type="spellEnd"/>
-      <w:r>
-        <w:rPr>
-          <w:b/>
-          <w:bCs/>
-        </w:rPr>
-        <w:t xml:space="preserve"> </w:t>
-      </w:r>
-      <w:proofErr w:type="spellStart"/>
-      <w:proofErr w:type="gramStart"/>
-      <w:r>
-        <w:rPr>
-          <w:b/>
-          <w:bCs/>
-        </w:rPr>
-        <w:t>gFileSystemManager</w:t>
-      </w:r>
-      <w:proofErr w:type="spellEnd"/>
-      <w:r>
-        <w:rPr>
-          <w:b/>
-          <w:bCs/>
-        </w:rPr>
-        <w:t>;</w:t>
-      </w:r>
-      <w:proofErr w:type="gramEnd"/>
     </w:p>
     <w:p>
       <w:r>
@@ -698,6 +726,7 @@
         <w:pStyle w:val="Heading1"/>
       </w:pPr>
       <w:r>
+        <w:lastRenderedPageBreak/>
         <w:t>2 Resolutions</w:t>
       </w:r>
     </w:p>
@@ -748,7 +777,6 @@
         <w:pStyle w:val="Heading1"/>
       </w:pPr>
       <w:r>
-        <w:lastRenderedPageBreak/>
         <w:t>Make small games</w:t>
       </w:r>
     </w:p>

</xml_diff>